<commit_message>
testing doc as html
</commit_message>
<xml_diff>
--- a/docs/KB_1_General_Knowledge.docx
+++ b/docs/KB_1_General_Knowledge.docx
@@ -11130,6 +11130,15 @@
 </file>
 
 <file path=customXml/item1.xml><?xml version="1.0" encoding="utf-8"?>
+<?mso-contentType ?>
+<FormTemplates xmlns="http://schemas.microsoft.com/sharepoint/v3/contenttype/forms">
+  <Display>DocumentLibraryForm</Display>
+  <Edit>DocumentLibraryForm</Edit>
+  <New>DocumentLibraryForm</New>
+</FormTemplates>
+</file>
+
+<file path=customXml/item2.xml><?xml version="1.0" encoding="utf-8"?>
 <p:properties xmlns:p="http://schemas.microsoft.com/office/2006/metadata/properties" xmlns:xsi="http://www.w3.org/2001/XMLSchema-instance" xmlns:pc="http://schemas.microsoft.com/office/infopath/2007/PartnerControls">
   <documentManagement>
     <_ip_UnifiedCompliancePolicyUIAction xmlns="http://schemas.microsoft.com/sharepoint/v3" xsi:nil="true"/>
@@ -11143,7 +11152,7 @@
 </p:properties>
 </file>
 
-<file path=customXml/item2.xml><?xml version="1.0" encoding="utf-8"?>
+<file path=customXml/item3.xml><?xml version="1.0" encoding="utf-8"?>
 <ct:contentTypeSchema xmlns:ct="http://schemas.microsoft.com/office/2006/metadata/contentType" xmlns:ma="http://schemas.microsoft.com/office/2006/metadata/properties/metaAttributes" ct:_="" ma:_="" ma:contentTypeName="Document" ma:contentTypeID="0x010100C429F079427F184B82907D10D67B80EB" ma:contentTypeVersion="16" ma:contentTypeDescription="Create a new document." ma:contentTypeScope="" ma:versionID="39fc18756d78664e60870fffd54c9046">
   <xsd:schema xmlns:xsd="http://www.w3.org/2001/XMLSchema" xmlns:xs="http://www.w3.org/2001/XMLSchema" xmlns:p="http://schemas.microsoft.com/office/2006/metadata/properties" xmlns:ns1="http://schemas.microsoft.com/sharepoint/v3" xmlns:ns2="e2a6c657-9643-40e0-8b84-cd316d62565f" xmlns:ns3="230e9df3-be65-4c73-a93b-d1236ebd677e" targetNamespace="http://schemas.microsoft.com/office/2006/metadata/properties" ma:root="true" ma:fieldsID="04a9ac4308bcd76830df2d3632ee87d7" ns1:_="" ns2:_="" ns3:_="">
     <xsd:import namespace="http://schemas.microsoft.com/sharepoint/v3"/>
@@ -11373,16 +11382,15 @@
 </ct:contentTypeSchema>
 </file>
 
-<file path=customXml/item3.xml><?xml version="1.0" encoding="utf-8"?>
-<?mso-contentType ?>
-<FormTemplates xmlns="http://schemas.microsoft.com/sharepoint/v3/contenttype/forms">
-  <Display>DocumentLibraryForm</Display>
-  <Edit>DocumentLibraryForm</Edit>
-  <New>DocumentLibraryForm</New>
-</FormTemplates>
+<file path=customXml/itemProps1.xml><?xml version="1.0" encoding="utf-8"?>
+<ds:datastoreItem xmlns:ds="http://schemas.openxmlformats.org/officeDocument/2006/customXml" ds:itemID="{F6FB3E01-2105-490A-9150-E4C69DC193DA}">
+  <ds:schemaRefs>
+    <ds:schemaRef ds:uri="http://schemas.microsoft.com/sharepoint/v3/contenttype/forms"/>
+  </ds:schemaRefs>
+</ds:datastoreItem>
 </file>
 
-<file path=customXml/itemProps1.xml><?xml version="1.0" encoding="utf-8"?>
+<file path=customXml/itemProps2.xml><?xml version="1.0" encoding="utf-8"?>
 <ds:datastoreItem xmlns:ds="http://schemas.openxmlformats.org/officeDocument/2006/customXml" ds:itemID="{A32E8843-E0A0-4936-94F8-58667F214958}">
   <ds:schemaRefs>
     <ds:schemaRef ds:uri="http://schemas.microsoft.com/office/2006/metadata/properties"/>
@@ -11394,7 +11402,7 @@
 </ds:datastoreItem>
 </file>
 
-<file path=customXml/itemProps2.xml><?xml version="1.0" encoding="utf-8"?>
+<file path=customXml/itemProps3.xml><?xml version="1.0" encoding="utf-8"?>
 <ds:datastoreItem xmlns:ds="http://schemas.openxmlformats.org/officeDocument/2006/customXml" ds:itemID="{1A8DFE6B-5046-4CF5-8D95-40A08B108CA3}">
   <ds:schemaRefs>
     <ds:schemaRef ds:uri="http://schemas.microsoft.com/office/2006/metadata/contentType"/>
@@ -11414,16 +11422,8 @@
 </ds:datastoreItem>
 </file>
 
-<file path=customXml/itemProps3.xml><?xml version="1.0" encoding="utf-8"?>
-<ds:datastoreItem xmlns:ds="http://schemas.openxmlformats.org/officeDocument/2006/customXml" ds:itemID="{F6FB3E01-2105-490A-9150-E4C69DC193DA}">
-  <ds:schemaRefs>
-    <ds:schemaRef ds:uri="http://schemas.microsoft.com/sharepoint/v3/contenttype/forms"/>
-  </ds:schemaRefs>
-</ds:datastoreItem>
-</file>
-
 <file path=docMetadata/LabelInfo.xml><?xml version="1.0" encoding="utf-8"?>
 <clbl:labelList xmlns:clbl="http://schemas.microsoft.com/office/2020/mipLabelMetadata">
-  <clbl:label id="{87ba5c36-b7cf-4793-bbc2-bd5b3a9f95ca}" enabled="1" method="Privileged" siteId="{72f988bf-86f1-41af-91ab-2d7cd011db47}" removed="0"/>
+  <clbl:label id="{87867195-f2b8-4ac2-b0b6-6bb73cb33afc}" enabled="1" method="Privileged" siteId="{72f988bf-86f1-41af-91ab-2d7cd011db47}" removed="0"/>
 </clbl:labelList>
 </file>
</xml_diff>

<commit_message>
doc as html take 2
</commit_message>
<xml_diff>
--- a/docs/KB_1_General_Knowledge.docx
+++ b/docs/KB_1_General_Knowledge.docx
@@ -11130,15 +11130,6 @@
 </file>
 
 <file path=customXml/item1.xml><?xml version="1.0" encoding="utf-8"?>
-<?mso-contentType ?>
-<FormTemplates xmlns="http://schemas.microsoft.com/sharepoint/v3/contenttype/forms">
-  <Display>DocumentLibraryForm</Display>
-  <Edit>DocumentLibraryForm</Edit>
-  <New>DocumentLibraryForm</New>
-</FormTemplates>
-</file>
-
-<file path=customXml/item2.xml><?xml version="1.0" encoding="utf-8"?>
 <p:properties xmlns:p="http://schemas.microsoft.com/office/2006/metadata/properties" xmlns:xsi="http://www.w3.org/2001/XMLSchema-instance" xmlns:pc="http://schemas.microsoft.com/office/infopath/2007/PartnerControls">
   <documentManagement>
     <_ip_UnifiedCompliancePolicyUIAction xmlns="http://schemas.microsoft.com/sharepoint/v3" xsi:nil="true"/>
@@ -11152,7 +11143,7 @@
 </p:properties>
 </file>
 
-<file path=customXml/item3.xml><?xml version="1.0" encoding="utf-8"?>
+<file path=customXml/item2.xml><?xml version="1.0" encoding="utf-8"?>
 <ct:contentTypeSchema xmlns:ct="http://schemas.microsoft.com/office/2006/metadata/contentType" xmlns:ma="http://schemas.microsoft.com/office/2006/metadata/properties/metaAttributes" ct:_="" ma:_="" ma:contentTypeName="Document" ma:contentTypeID="0x010100C429F079427F184B82907D10D67B80EB" ma:contentTypeVersion="16" ma:contentTypeDescription="Create a new document." ma:contentTypeScope="" ma:versionID="39fc18756d78664e60870fffd54c9046">
   <xsd:schema xmlns:xsd="http://www.w3.org/2001/XMLSchema" xmlns:xs="http://www.w3.org/2001/XMLSchema" xmlns:p="http://schemas.microsoft.com/office/2006/metadata/properties" xmlns:ns1="http://schemas.microsoft.com/sharepoint/v3" xmlns:ns2="e2a6c657-9643-40e0-8b84-cd316d62565f" xmlns:ns3="230e9df3-be65-4c73-a93b-d1236ebd677e" targetNamespace="http://schemas.microsoft.com/office/2006/metadata/properties" ma:root="true" ma:fieldsID="04a9ac4308bcd76830df2d3632ee87d7" ns1:_="" ns2:_="" ns3:_="">
     <xsd:import namespace="http://schemas.microsoft.com/sharepoint/v3"/>
@@ -11382,15 +11373,16 @@
 </ct:contentTypeSchema>
 </file>
 
-<file path=customXml/itemProps1.xml><?xml version="1.0" encoding="utf-8"?>
-<ds:datastoreItem xmlns:ds="http://schemas.openxmlformats.org/officeDocument/2006/customXml" ds:itemID="{F6FB3E01-2105-490A-9150-E4C69DC193DA}">
-  <ds:schemaRefs>
-    <ds:schemaRef ds:uri="http://schemas.microsoft.com/sharepoint/v3/contenttype/forms"/>
-  </ds:schemaRefs>
-</ds:datastoreItem>
+<file path=customXml/item3.xml><?xml version="1.0" encoding="utf-8"?>
+<?mso-contentType ?>
+<FormTemplates xmlns="http://schemas.microsoft.com/sharepoint/v3/contenttype/forms">
+  <Display>DocumentLibraryForm</Display>
+  <Edit>DocumentLibraryForm</Edit>
+  <New>DocumentLibraryForm</New>
+</FormTemplates>
 </file>
 
-<file path=customXml/itemProps2.xml><?xml version="1.0" encoding="utf-8"?>
+<file path=customXml/itemProps1.xml><?xml version="1.0" encoding="utf-8"?>
 <ds:datastoreItem xmlns:ds="http://schemas.openxmlformats.org/officeDocument/2006/customXml" ds:itemID="{A32E8843-E0A0-4936-94F8-58667F214958}">
   <ds:schemaRefs>
     <ds:schemaRef ds:uri="http://schemas.microsoft.com/office/2006/metadata/properties"/>
@@ -11402,7 +11394,7 @@
 </ds:datastoreItem>
 </file>
 
-<file path=customXml/itemProps3.xml><?xml version="1.0" encoding="utf-8"?>
+<file path=customXml/itemProps2.xml><?xml version="1.0" encoding="utf-8"?>
 <ds:datastoreItem xmlns:ds="http://schemas.openxmlformats.org/officeDocument/2006/customXml" ds:itemID="{1A8DFE6B-5046-4CF5-8D95-40A08B108CA3}">
   <ds:schemaRefs>
     <ds:schemaRef ds:uri="http://schemas.microsoft.com/office/2006/metadata/contentType"/>
@@ -11422,6 +11414,14 @@
 </ds:datastoreItem>
 </file>
 
+<file path=customXml/itemProps3.xml><?xml version="1.0" encoding="utf-8"?>
+<ds:datastoreItem xmlns:ds="http://schemas.openxmlformats.org/officeDocument/2006/customXml" ds:itemID="{F6FB3E01-2105-490A-9150-E4C69DC193DA}">
+  <ds:schemaRefs>
+    <ds:schemaRef ds:uri="http://schemas.microsoft.com/sharepoint/v3/contenttype/forms"/>
+  </ds:schemaRefs>
+</ds:datastoreItem>
+</file>
+
 <file path=docMetadata/LabelInfo.xml><?xml version="1.0" encoding="utf-8"?>
 <clbl:labelList xmlns:clbl="http://schemas.microsoft.com/office/2020/mipLabelMetadata">
   <clbl:label id="{87867195-f2b8-4ac2-b0b6-6bb73cb33afc}" enabled="1" method="Privileged" siteId="{72f988bf-86f1-41af-91ab-2d7cd011db47}" removed="0"/>

</xml_diff>